<commit_message>
requirements file added on python
</commit_message>
<xml_diff>
--- a/others/Vectrofy Report.docx
+++ b/others/Vectrofy Report.docx
@@ -76,90 +76,16 @@
           <w:right w:val="nil"/>
           <w:between w:val="nil"/>
         </w:pBdr>
-        <w:spacing w:line="276" w:lineRule="auto"/>
+        <w:spacing w:before="6" w:line="276" w:lineRule="auto"/>
         <w:ind w:left="-720" w:right="-514"/>
         <w:jc w:val="center"/>
         <w:rPr>
           <w:rFonts w:ascii="Times New Roman" w:eastAsia="Times New Roman" w:hAnsi="Times New Roman" w:cs="Times New Roman"/>
-          <w:sz w:val="48"/>
-          <w:szCs w:val="48"/>
-        </w:rPr>
-      </w:pPr>
-    </w:p>
-    <w:p>
-      <w:pPr>
-        <w:spacing w:before="278" w:line="276" w:lineRule="auto"/>
-        <w:ind w:left="-720" w:right="-514"/>
-        <w:jc w:val="center"/>
-        <w:rPr>
-          <w:rFonts w:ascii="Times New Roman" w:eastAsia="Times New Roman" w:hAnsi="Times New Roman" w:cs="Times New Roman"/>
-          <w:bCs/>
-          <w:sz w:val="32"/>
-          <w:szCs w:val="32"/>
-        </w:rPr>
-      </w:pPr>
-      <w:r>
-        <w:rPr>
-          <w:rFonts w:ascii="Times New Roman" w:eastAsia="Times New Roman" w:hAnsi="Times New Roman" w:cs="Times New Roman"/>
-          <w:bCs/>
-          <w:sz w:val="32"/>
-          <w:szCs w:val="32"/>
-        </w:rPr>
-        <w:t xml:space="preserve">Machine Learning </w:t>
-      </w:r>
-      <w:r>
-        <w:rPr>
-          <w:rFonts w:ascii="Times New Roman" w:eastAsia="Times New Roman" w:hAnsi="Times New Roman" w:cs="Times New Roman"/>
-          <w:bCs/>
-          <w:sz w:val="32"/>
-          <w:szCs w:val="32"/>
-        </w:rPr>
-        <w:t xml:space="preserve">Project </w:t>
-      </w:r>
-    </w:p>
-    <w:p>
-      <w:pPr>
-        <w:spacing w:before="1" w:line="276" w:lineRule="auto"/>
-        <w:ind w:left="-720" w:right="-514"/>
-        <w:jc w:val="center"/>
-        <w:rPr>
-          <w:rFonts w:ascii="Times New Roman" w:eastAsia="Times New Roman" w:hAnsi="Times New Roman" w:cs="Times New Roman"/>
-          <w:bCs/>
-          <w:sz w:val="32"/>
-          <w:szCs w:val="32"/>
-        </w:rPr>
-      </w:pPr>
-      <w:r>
-        <w:rPr>
-          <w:rFonts w:ascii="Times New Roman" w:eastAsia="Times New Roman" w:hAnsi="Times New Roman" w:cs="Times New Roman"/>
-          <w:bCs/>
-          <w:sz w:val="32"/>
-          <w:szCs w:val="32"/>
-        </w:rPr>
-        <w:t>Sponsored by</w:t>
-      </w:r>
-    </w:p>
-    <w:p>
-      <w:pPr>
-        <w:spacing w:before="55" w:line="276" w:lineRule="auto"/>
-        <w:ind w:left="-720" w:right="-514"/>
-        <w:jc w:val="center"/>
-        <w:rPr>
-          <w:rFonts w:ascii="Times New Roman" w:eastAsia="Times New Roman" w:hAnsi="Times New Roman" w:cs="Times New Roman"/>
-          <w:b/>
-          <w:sz w:val="32"/>
-          <w:szCs w:val="32"/>
-        </w:rPr>
-      </w:pPr>
-      <w:r>
-        <w:rPr>
-          <w:rFonts w:ascii="Times New Roman" w:eastAsia="Times New Roman" w:hAnsi="Times New Roman" w:cs="Times New Roman"/>
-          <w:b/>
-          <w:sz w:val="32"/>
-          <w:szCs w:val="32"/>
-        </w:rPr>
-        <w:t>Silver Oak University</w:t>
-      </w:r>
+          <w:b/>
+          <w:sz w:val="31"/>
+          <w:szCs w:val="31"/>
+        </w:rPr>
+      </w:pPr>
     </w:p>
     <w:p>
       <w:pPr>
@@ -183,26 +109,6 @@
     </w:p>
     <w:p>
       <w:pPr>
-        <w:pBdr>
-          <w:top w:val="nil"/>
-          <w:left w:val="nil"/>
-          <w:bottom w:val="nil"/>
-          <w:right w:val="nil"/>
-          <w:between w:val="nil"/>
-        </w:pBdr>
-        <w:spacing w:before="6" w:line="276" w:lineRule="auto"/>
-        <w:ind w:left="-720" w:right="-514"/>
-        <w:jc w:val="center"/>
-        <w:rPr>
-          <w:rFonts w:ascii="Times New Roman" w:eastAsia="Times New Roman" w:hAnsi="Times New Roman" w:cs="Times New Roman"/>
-          <w:b/>
-          <w:sz w:val="31"/>
-          <w:szCs w:val="31"/>
-        </w:rPr>
-      </w:pPr>
-    </w:p>
-    <w:p>
-      <w:pPr>
         <w:spacing w:before="1" w:after="240" w:line="276" w:lineRule="auto"/>
         <w:ind w:left="-720" w:right="-514"/>
         <w:jc w:val="center"/>
@@ -225,6 +131,136 @@
     </w:p>
     <w:p>
       <w:pPr>
+        <w:pStyle w:val="ListParagraph"/>
+        <w:numPr>
+          <w:ilvl w:val="0"/>
+          <w:numId w:val="35"/>
+        </w:numPr>
+        <w:spacing w:before="61" w:line="276" w:lineRule="auto"/>
+        <w:ind w:left="3705" w:right="-510"/>
+        <w:rPr>
+          <w:rFonts w:ascii="Times New Roman" w:eastAsia="Times New Roman" w:hAnsi="Times New Roman" w:cs="Times New Roman"/>
+          <w:bCs/>
+          <w:sz w:val="28"/>
+          <w:szCs w:val="28"/>
+        </w:rPr>
+      </w:pPr>
+      <w:r>
+        <w:rPr>
+          <w:rFonts w:ascii="Times New Roman" w:eastAsia="Times New Roman" w:hAnsi="Times New Roman" w:cs="Times New Roman"/>
+          <w:bCs/>
+          <w:sz w:val="28"/>
+          <w:szCs w:val="28"/>
+        </w:rPr>
+        <w:t>Falgun Sorathiya</w:t>
+      </w:r>
+    </w:p>
+    <w:p>
+      <w:pPr>
+        <w:pStyle w:val="ListParagraph"/>
+        <w:numPr>
+          <w:ilvl w:val="0"/>
+          <w:numId w:val="35"/>
+        </w:numPr>
+        <w:spacing w:before="61" w:line="276" w:lineRule="auto"/>
+        <w:ind w:left="3705" w:right="-510"/>
+        <w:rPr>
+          <w:rFonts w:ascii="Times New Roman" w:eastAsia="Times New Roman" w:hAnsi="Times New Roman" w:cs="Times New Roman"/>
+          <w:bCs/>
+          <w:sz w:val="28"/>
+          <w:szCs w:val="28"/>
+        </w:rPr>
+      </w:pPr>
+      <w:r>
+        <w:rPr>
+          <w:rFonts w:ascii="Times New Roman" w:eastAsia="Times New Roman" w:hAnsi="Times New Roman" w:cs="Times New Roman"/>
+          <w:bCs/>
+          <w:sz w:val="28"/>
+          <w:szCs w:val="28"/>
+        </w:rPr>
+        <w:t>Om Patel</w:t>
+      </w:r>
+    </w:p>
+    <w:p>
+      <w:pPr>
+        <w:pStyle w:val="ListParagraph"/>
+        <w:numPr>
+          <w:ilvl w:val="0"/>
+          <w:numId w:val="35"/>
+        </w:numPr>
+        <w:spacing w:before="61" w:line="276" w:lineRule="auto"/>
+        <w:ind w:left="3705" w:right="-510"/>
+        <w:rPr>
+          <w:rFonts w:ascii="Times New Roman" w:eastAsia="Times New Roman" w:hAnsi="Times New Roman" w:cs="Times New Roman"/>
+          <w:bCs/>
+          <w:sz w:val="28"/>
+          <w:szCs w:val="28"/>
+        </w:rPr>
+      </w:pPr>
+      <w:r>
+        <w:rPr>
+          <w:rFonts w:ascii="Times New Roman" w:eastAsia="Times New Roman" w:hAnsi="Times New Roman" w:cs="Times New Roman"/>
+          <w:bCs/>
+          <w:sz w:val="28"/>
+          <w:szCs w:val="28"/>
+        </w:rPr>
+        <w:t>Nishith Mehta</w:t>
+      </w:r>
+    </w:p>
+    <w:p>
+      <w:pPr>
+        <w:pStyle w:val="ListParagraph"/>
+        <w:numPr>
+          <w:ilvl w:val="0"/>
+          <w:numId w:val="35"/>
+        </w:numPr>
+        <w:spacing w:before="61" w:line="276" w:lineRule="auto"/>
+        <w:ind w:left="3705" w:right="-510"/>
+        <w:rPr>
+          <w:rFonts w:ascii="Times New Roman" w:eastAsia="Times New Roman" w:hAnsi="Times New Roman" w:cs="Times New Roman"/>
+          <w:bCs/>
+          <w:sz w:val="28"/>
+          <w:szCs w:val="28"/>
+        </w:rPr>
+      </w:pPr>
+      <w:r>
+        <w:rPr>
+          <w:rFonts w:ascii="Times New Roman" w:eastAsia="Times New Roman" w:hAnsi="Times New Roman" w:cs="Times New Roman"/>
+          <w:bCs/>
+          <w:sz w:val="28"/>
+          <w:szCs w:val="28"/>
+        </w:rPr>
+        <w:t>Naman Umraniya</w:t>
+      </w:r>
+    </w:p>
+    <w:p>
+      <w:pPr>
+        <w:pStyle w:val="ListParagraph"/>
+        <w:numPr>
+          <w:ilvl w:val="0"/>
+          <w:numId w:val="35"/>
+        </w:numPr>
+        <w:spacing w:before="61" w:line="276" w:lineRule="auto"/>
+        <w:ind w:left="3705" w:right="-510"/>
+        <w:rPr>
+          <w:rFonts w:ascii="Times New Roman" w:eastAsia="Times New Roman" w:hAnsi="Times New Roman" w:cs="Times New Roman"/>
+          <w:bCs/>
+          <w:sz w:val="28"/>
+          <w:szCs w:val="28"/>
+        </w:rPr>
+      </w:pPr>
+      <w:r>
+        <w:rPr>
+          <w:rFonts w:ascii="Times New Roman" w:eastAsia="Times New Roman" w:hAnsi="Times New Roman" w:cs="Times New Roman"/>
+          <w:bCs/>
+          <w:sz w:val="28"/>
+          <w:szCs w:val="28"/>
+        </w:rPr>
+        <w:t>Jaydeep Solanki</w:t>
+      </w:r>
+    </w:p>
+    <w:p>
+      <w:pPr>
         <w:spacing w:before="61" w:line="276" w:lineRule="auto"/>
         <w:ind w:left="-720" w:right="-514"/>
         <w:jc w:val="center"/>
@@ -235,15 +271,59 @@
           <w:szCs w:val="28"/>
         </w:rPr>
       </w:pPr>
-      <w:r>
-        <w:rPr>
-          <w:rFonts w:ascii="Times New Roman" w:eastAsia="Times New Roman" w:hAnsi="Times New Roman" w:cs="Times New Roman"/>
-          <w:bCs/>
+    </w:p>
+    <w:p>
+      <w:pPr>
+        <w:spacing w:before="64" w:line="276" w:lineRule="auto"/>
+        <w:ind w:left="-720" w:right="-514"/>
+        <w:jc w:val="center"/>
+        <w:rPr>
+          <w:rFonts w:ascii="Times New Roman" w:eastAsia="Times New Roman" w:hAnsi="Times New Roman" w:cs="Times New Roman"/>
+          <w:b/>
           <w:sz w:val="28"/>
           <w:szCs w:val="28"/>
         </w:rPr>
-        <w:t>Falgun Sorathiya</w:t>
-      </w:r>
+      </w:pPr>
+      <w:r>
+        <w:rPr>
+          <w:rFonts w:ascii="Times New Roman" w:eastAsia="Times New Roman" w:hAnsi="Times New Roman" w:cs="Times New Roman"/>
+          <w:b/>
+          <w:sz w:val="28"/>
+          <w:szCs w:val="28"/>
+        </w:rPr>
+        <w:t xml:space="preserve">Department Name: </w:t>
+      </w:r>
+      <w:r>
+        <w:rPr>
+          <w:rFonts w:ascii="Times New Roman" w:eastAsia="Times New Roman" w:hAnsi="Times New Roman" w:cs="Times New Roman"/>
+          <w:b/>
+          <w:sz w:val="28"/>
+          <w:szCs w:val="28"/>
+        </w:rPr>
+        <w:t>Bachelor of Computer Application</w:t>
+      </w:r>
+      <w:r>
+        <w:rPr>
+          <w:rFonts w:ascii="Times New Roman" w:eastAsia="Times New Roman" w:hAnsi="Times New Roman" w:cs="Times New Roman"/>
+          <w:b/>
+          <w:sz w:val="28"/>
+          <w:szCs w:val="28"/>
+        </w:rPr>
+        <w:t xml:space="preserve"> (BCA)</w:t>
+      </w:r>
+    </w:p>
+    <w:p>
+      <w:pPr>
+        <w:spacing w:before="64" w:line="276" w:lineRule="auto"/>
+        <w:ind w:left="-720" w:right="-514"/>
+        <w:jc w:val="center"/>
+        <w:rPr>
+          <w:rFonts w:ascii="Times New Roman" w:eastAsia="Times New Roman" w:hAnsi="Times New Roman" w:cs="Times New Roman"/>
+          <w:b/>
+          <w:sz w:val="28"/>
+          <w:szCs w:val="28"/>
+        </w:rPr>
+      </w:pPr>
     </w:p>
     <w:p>
       <w:pPr>
@@ -252,7 +332,7 @@
         <w:jc w:val="center"/>
         <w:rPr>
           <w:rFonts w:ascii="Times New Roman" w:eastAsia="Times New Roman" w:hAnsi="Times New Roman" w:cs="Times New Roman"/>
-          <w:bCs/>
+          <w:b/>
           <w:sz w:val="28"/>
           <w:szCs w:val="28"/>
         </w:rPr>
@@ -260,134 +340,29 @@
       <w:r>
         <w:rPr>
           <w:rFonts w:ascii="Times New Roman" w:eastAsia="Times New Roman" w:hAnsi="Times New Roman" w:cs="Times New Roman"/>
-          <w:bCs/>
+          <w:b/>
           <w:sz w:val="28"/>
           <w:szCs w:val="28"/>
         </w:rPr>
-        <w:t>Om Patel</w:t>
-      </w:r>
-    </w:p>
-    <w:p>
-      <w:pPr>
-        <w:spacing w:before="61" w:line="276" w:lineRule="auto"/>
-        <w:ind w:left="-720" w:right="-514"/>
-        <w:jc w:val="center"/>
-        <w:rPr>
-          <w:rFonts w:ascii="Times New Roman" w:eastAsia="Times New Roman" w:hAnsi="Times New Roman" w:cs="Times New Roman"/>
-          <w:bCs/>
+        <w:t xml:space="preserve">Institute Name: </w:t>
+      </w:r>
+      <w:r>
+        <w:rPr>
+          <w:rFonts w:ascii="Times New Roman" w:eastAsia="Times New Roman" w:hAnsi="Times New Roman" w:cs="Times New Roman"/>
+          <w:b/>
           <w:sz w:val="28"/>
           <w:szCs w:val="28"/>
         </w:rPr>
-      </w:pPr>
-      <w:r>
-        <w:rPr>
-          <w:rFonts w:ascii="Times New Roman" w:eastAsia="Times New Roman" w:hAnsi="Times New Roman" w:cs="Times New Roman"/>
-          <w:bCs/>
+        <w:t>Silver Oak College of Computer Application</w:t>
+      </w:r>
+      <w:r>
+        <w:rPr>
+          <w:rFonts w:ascii="Times New Roman" w:eastAsia="Times New Roman" w:hAnsi="Times New Roman" w:cs="Times New Roman"/>
+          <w:b/>
           <w:sz w:val="28"/>
           <w:szCs w:val="28"/>
         </w:rPr>
-        <w:t>Nishith Mehta</w:t>
-      </w:r>
-    </w:p>
-    <w:p>
-      <w:pPr>
-        <w:spacing w:before="61" w:line="276" w:lineRule="auto"/>
-        <w:ind w:left="-720" w:right="-514"/>
-        <w:jc w:val="center"/>
-        <w:rPr>
-          <w:rFonts w:ascii="Times New Roman" w:eastAsia="Times New Roman" w:hAnsi="Times New Roman" w:cs="Times New Roman"/>
-          <w:bCs/>
-          <w:sz w:val="28"/>
-          <w:szCs w:val="28"/>
-        </w:rPr>
-      </w:pPr>
-      <w:r>
-        <w:rPr>
-          <w:rFonts w:ascii="Times New Roman" w:eastAsia="Times New Roman" w:hAnsi="Times New Roman" w:cs="Times New Roman"/>
-          <w:bCs/>
-          <w:sz w:val="28"/>
-          <w:szCs w:val="28"/>
-        </w:rPr>
-        <w:t>Naman Umraniya</w:t>
-      </w:r>
-    </w:p>
-    <w:p>
-      <w:pPr>
-        <w:spacing w:before="61" w:line="276" w:lineRule="auto"/>
-        <w:ind w:left="-720" w:right="-514"/>
-        <w:jc w:val="center"/>
-        <w:rPr>
-          <w:rFonts w:ascii="Times New Roman" w:eastAsia="Times New Roman" w:hAnsi="Times New Roman" w:cs="Times New Roman"/>
-          <w:bCs/>
-          <w:sz w:val="28"/>
-          <w:szCs w:val="28"/>
-        </w:rPr>
-      </w:pPr>
-      <w:r>
-        <w:rPr>
-          <w:rFonts w:ascii="Times New Roman" w:eastAsia="Times New Roman" w:hAnsi="Times New Roman" w:cs="Times New Roman"/>
-          <w:bCs/>
-          <w:sz w:val="28"/>
-          <w:szCs w:val="28"/>
-        </w:rPr>
-        <w:t>Jaydeep Solanki</w:t>
-      </w:r>
-    </w:p>
-    <w:p>
-      <w:pPr>
-        <w:spacing w:before="61" w:line="276" w:lineRule="auto"/>
-        <w:ind w:left="-720" w:right="-514"/>
-        <w:jc w:val="center"/>
-        <w:rPr>
-          <w:rFonts w:ascii="Times New Roman" w:eastAsia="Times New Roman" w:hAnsi="Times New Roman" w:cs="Times New Roman"/>
-          <w:bCs/>
-          <w:sz w:val="28"/>
-          <w:szCs w:val="28"/>
-        </w:rPr>
-      </w:pPr>
-    </w:p>
-    <w:p>
-      <w:pPr>
-        <w:spacing w:before="64" w:line="276" w:lineRule="auto"/>
-        <w:ind w:left="-720" w:right="-514"/>
-        <w:jc w:val="center"/>
-        <w:rPr>
-          <w:rFonts w:ascii="Times New Roman" w:eastAsia="Times New Roman" w:hAnsi="Times New Roman" w:cs="Times New Roman"/>
-          <w:b/>
-          <w:sz w:val="28"/>
-          <w:szCs w:val="28"/>
-        </w:rPr>
-      </w:pPr>
-      <w:r>
-        <w:rPr>
-          <w:rFonts w:ascii="Times New Roman" w:eastAsia="Times New Roman" w:hAnsi="Times New Roman" w:cs="Times New Roman"/>
-          <w:b/>
-          <w:sz w:val="28"/>
-          <w:szCs w:val="28"/>
-        </w:rPr>
-        <w:t>Bachelor of Computer Application</w:t>
-      </w:r>
-    </w:p>
-    <w:p>
-      <w:pPr>
-        <w:spacing w:before="61" w:line="276" w:lineRule="auto"/>
-        <w:ind w:left="-720" w:right="-514"/>
-        <w:jc w:val="center"/>
-        <w:rPr>
-          <w:rFonts w:ascii="Times New Roman" w:eastAsia="Times New Roman" w:hAnsi="Times New Roman" w:cs="Times New Roman"/>
-          <w:b/>
-          <w:sz w:val="28"/>
-          <w:szCs w:val="28"/>
-        </w:rPr>
-      </w:pPr>
-      <w:r>
-        <w:rPr>
-          <w:rFonts w:ascii="Times New Roman" w:eastAsia="Times New Roman" w:hAnsi="Times New Roman" w:cs="Times New Roman"/>
-          <w:b/>
-          <w:sz w:val="28"/>
-          <w:szCs w:val="28"/>
-        </w:rPr>
-        <w:t>Silver Oak College of Computer Application</w:t>
+        <w:t xml:space="preserve"> (SOCCA)</w:t>
       </w:r>
     </w:p>
     <w:p>
@@ -553,7 +528,32 @@
     <w:p>
       <w:pPr>
         <w:spacing w:line="276" w:lineRule="auto"/>
+        <w:ind w:left="-720" w:right="-514"/>
         <w:jc w:val="center"/>
+        <w:rPr>
+          <w:rFonts w:ascii="Times New Roman" w:eastAsia="Times New Roman" w:hAnsi="Times New Roman" w:cs="Times New Roman"/>
+          <w:b/>
+          <w:sz w:val="60"/>
+          <w:szCs w:val="60"/>
+        </w:rPr>
+      </w:pPr>
+    </w:p>
+    <w:p>
+      <w:pPr>
+        <w:spacing w:line="276" w:lineRule="auto"/>
+        <w:ind w:left="-720" w:right="-514"/>
+        <w:jc w:val="center"/>
+        <w:rPr>
+          <w:rFonts w:ascii="Times New Roman" w:eastAsia="Times New Roman" w:hAnsi="Times New Roman" w:cs="Times New Roman"/>
+          <w:b/>
+          <w:sz w:val="60"/>
+          <w:szCs w:val="60"/>
+        </w:rPr>
+      </w:pPr>
+    </w:p>
+    <w:p>
+      <w:pPr>
+        <w:spacing w:line="276" w:lineRule="auto"/>
         <w:rPr>
           <w:rFonts w:ascii="Times New Roman" w:eastAsia="Times New Roman" w:hAnsi="Times New Roman" w:cs="Times New Roman"/>
           <w:b/>
@@ -581,6 +581,7 @@
           <w:sz w:val="32"/>
           <w:szCs w:val="32"/>
         </w:rPr>
+        <w:lastRenderedPageBreak/>
         <w:t>INDEX</w:t>
       </w:r>
     </w:p>
@@ -858,7 +859,15 @@
                 <w:sz w:val="32"/>
                 <w:szCs w:val="32"/>
               </w:rPr>
-              <w:t>04</w:t>
+              <w:t>0</w:t>
+            </w:r>
+            <w:r>
+              <w:rPr>
+                <w:rFonts w:ascii="Times New Roman" w:eastAsia="Times New Roman" w:hAnsi="Times New Roman" w:cs="Times New Roman"/>
+                <w:sz w:val="32"/>
+                <w:szCs w:val="32"/>
+              </w:rPr>
+              <w:t>3</w:t>
             </w:r>
           </w:p>
         </w:tc>
@@ -977,7 +986,15 @@
                 <w:sz w:val="32"/>
                 <w:szCs w:val="32"/>
               </w:rPr>
-              <w:t>05</w:t>
+              <w:t>0</w:t>
+            </w:r>
+            <w:r>
+              <w:rPr>
+                <w:rFonts w:ascii="Times New Roman" w:eastAsia="Times New Roman" w:hAnsi="Times New Roman" w:cs="Times New Roman"/>
+                <w:sz w:val="32"/>
+                <w:szCs w:val="32"/>
+              </w:rPr>
+              <w:t>4</w:t>
             </w:r>
           </w:p>
         </w:tc>
@@ -1097,7 +1114,15 @@
                 <w:sz w:val="32"/>
                 <w:szCs w:val="32"/>
               </w:rPr>
-              <w:t>07</w:t>
+              <w:t>0</w:t>
+            </w:r>
+            <w:r>
+              <w:rPr>
+                <w:rFonts w:ascii="Times New Roman" w:eastAsia="Times New Roman" w:hAnsi="Times New Roman" w:cs="Times New Roman"/>
+                <w:sz w:val="32"/>
+                <w:szCs w:val="32"/>
+              </w:rPr>
+              <w:t>6</w:t>
             </w:r>
           </w:p>
         </w:tc>
@@ -1216,7 +1241,15 @@
                 <w:sz w:val="32"/>
                 <w:szCs w:val="32"/>
               </w:rPr>
-              <w:t>09</w:t>
+              <w:t>0</w:t>
+            </w:r>
+            <w:r>
+              <w:rPr>
+                <w:rFonts w:ascii="Times New Roman" w:eastAsia="Times New Roman" w:hAnsi="Times New Roman" w:cs="Times New Roman"/>
+                <w:sz w:val="32"/>
+                <w:szCs w:val="32"/>
+              </w:rPr>
+              <w:t>8</w:t>
             </w:r>
           </w:p>
         </w:tc>
@@ -1335,7 +1368,15 @@
                 <w:sz w:val="32"/>
                 <w:szCs w:val="32"/>
               </w:rPr>
-              <w:t>18</w:t>
+              <w:t>1</w:t>
+            </w:r>
+            <w:r>
+              <w:rPr>
+                <w:rFonts w:ascii="Times New Roman" w:eastAsia="Times New Roman" w:hAnsi="Times New Roman" w:cs="Times New Roman"/>
+                <w:sz w:val="32"/>
+                <w:szCs w:val="32"/>
+              </w:rPr>
+              <w:t>7</w:t>
             </w:r>
           </w:p>
         </w:tc>
@@ -1454,103 +1495,16 @@
                 <w:sz w:val="32"/>
                 <w:szCs w:val="32"/>
               </w:rPr>
-              <w:t>19</w:t>
+              <w:t>1</w:t>
             </w:r>
-          </w:p>
-        </w:tc>
-      </w:tr>
-      <w:tr>
-        <w:trPr>
-          <w:jc w:val="center"/>
-        </w:trPr>
-        <w:tc>
-          <w:tcPr>
-            <w:tcW w:w="1087" w:type="dxa"/>
-            <w:shd w:val="clear" w:color="auto" w:fill="auto"/>
-            <w:tcMar>
-              <w:top w:w="100" w:type="dxa"/>
-              <w:left w:w="100" w:type="dxa"/>
-              <w:bottom w:w="100" w:type="dxa"/>
-              <w:right w:w="100" w:type="dxa"/>
-            </w:tcMar>
-          </w:tcPr>
-          <w:p>
-            <w:pPr>
-              <w:pBdr>
-                <w:top w:val="nil"/>
-                <w:left w:val="nil"/>
-                <w:bottom w:val="nil"/>
-                <w:right w:val="nil"/>
-                <w:between w:val="nil"/>
-              </w:pBdr>
-              <w:spacing w:line="276" w:lineRule="auto"/>
-              <w:jc w:val="center"/>
+            <w:r>
               <w:rPr>
                 <w:rFonts w:ascii="Times New Roman" w:eastAsia="Times New Roman" w:hAnsi="Times New Roman" w:cs="Times New Roman"/>
                 <w:sz w:val="32"/>
                 <w:szCs w:val="32"/>
               </w:rPr>
-            </w:pPr>
-          </w:p>
-        </w:tc>
-        <w:tc>
-          <w:tcPr>
-            <w:tcW w:w="4678" w:type="dxa"/>
-            <w:shd w:val="clear" w:color="auto" w:fill="auto"/>
-            <w:tcMar>
-              <w:top w:w="100" w:type="dxa"/>
-              <w:left w:w="100" w:type="dxa"/>
-              <w:bottom w:w="100" w:type="dxa"/>
-              <w:right w:w="100" w:type="dxa"/>
-            </w:tcMar>
-          </w:tcPr>
-          <w:p>
-            <w:pPr>
-              <w:pBdr>
-                <w:top w:val="nil"/>
-                <w:left w:val="nil"/>
-                <w:bottom w:val="nil"/>
-                <w:right w:val="nil"/>
-                <w:between w:val="nil"/>
-              </w:pBdr>
-              <w:spacing w:line="276" w:lineRule="auto"/>
-              <w:jc w:val="both"/>
-              <w:rPr>
-                <w:rFonts w:ascii="Times New Roman" w:eastAsia="Times New Roman" w:hAnsi="Times New Roman" w:cs="Times New Roman"/>
-                <w:sz w:val="32"/>
-                <w:szCs w:val="32"/>
-              </w:rPr>
-            </w:pPr>
-          </w:p>
-        </w:tc>
-        <w:tc>
-          <w:tcPr>
-            <w:tcW w:w="1465" w:type="dxa"/>
-            <w:shd w:val="clear" w:color="auto" w:fill="auto"/>
-            <w:tcMar>
-              <w:top w:w="100" w:type="dxa"/>
-              <w:left w:w="100" w:type="dxa"/>
-              <w:bottom w:w="100" w:type="dxa"/>
-              <w:right w:w="100" w:type="dxa"/>
-            </w:tcMar>
-          </w:tcPr>
-          <w:p>
-            <w:pPr>
-              <w:pBdr>
-                <w:top w:val="nil"/>
-                <w:left w:val="nil"/>
-                <w:bottom w:val="nil"/>
-                <w:right w:val="nil"/>
-                <w:between w:val="nil"/>
-              </w:pBdr>
-              <w:spacing w:line="276" w:lineRule="auto"/>
-              <w:jc w:val="center"/>
-              <w:rPr>
-                <w:rFonts w:ascii="Times New Roman" w:eastAsia="Times New Roman" w:hAnsi="Times New Roman" w:cs="Times New Roman"/>
-                <w:sz w:val="32"/>
-                <w:szCs w:val="32"/>
-              </w:rPr>
-            </w:pPr>
+              <w:t>8</w:t>
+            </w:r>
           </w:p>
         </w:tc>
       </w:tr>
@@ -1653,622 +1607,6 @@
           <w:b/>
           <w:sz w:val="40"/>
           <w:szCs w:val="40"/>
-        </w:rPr>
-      </w:pPr>
-    </w:p>
-    <w:p>
-      <w:pPr>
-        <w:pBdr>
-          <w:top w:val="nil"/>
-          <w:left w:val="nil"/>
-          <w:bottom w:val="nil"/>
-          <w:right w:val="nil"/>
-          <w:between w:val="nil"/>
-        </w:pBdr>
-        <w:tabs>
-          <w:tab w:val="left" w:pos="1321"/>
-        </w:tabs>
-        <w:spacing w:before="90" w:after="240" w:line="360" w:lineRule="auto"/>
-        <w:ind w:left="360" w:right="-514"/>
-        <w:jc w:val="both"/>
-        <w:rPr>
-          <w:rFonts w:ascii="Times New Roman" w:eastAsia="Times New Roman" w:hAnsi="Times New Roman" w:cs="Times New Roman"/>
-          <w:b/>
-          <w:sz w:val="40"/>
-          <w:szCs w:val="40"/>
-        </w:rPr>
-      </w:pPr>
-      <w:r>
-        <w:rPr>
-          <w:rFonts w:ascii="Times New Roman" w:eastAsia="Times New Roman" w:hAnsi="Times New Roman" w:cs="Times New Roman"/>
-          <w:b/>
-          <w:sz w:val="40"/>
-          <w:szCs w:val="40"/>
-        </w:rPr>
-        <w:lastRenderedPageBreak/>
-        <w:t>Technical Details of Project</w:t>
-      </w:r>
-    </w:p>
-    <w:p>
-      <w:pPr>
-        <w:pStyle w:val="ListParagraph"/>
-        <w:numPr>
-          <w:ilvl w:val="0"/>
-          <w:numId w:val="16"/>
-        </w:numPr>
-        <w:spacing w:before="202" w:after="240" w:line="360" w:lineRule="auto"/>
-        <w:ind w:right="-514"/>
-        <w:jc w:val="both"/>
-        <w:rPr>
-          <w:rFonts w:ascii="Times New Roman" w:eastAsia="Times New Roman" w:hAnsi="Times New Roman" w:cs="Times New Roman"/>
-          <w:b/>
-          <w:sz w:val="32"/>
-          <w:szCs w:val="32"/>
-        </w:rPr>
-      </w:pPr>
-      <w:r>
-        <w:rPr>
-          <w:rFonts w:ascii="Times New Roman" w:eastAsia="Times New Roman" w:hAnsi="Times New Roman" w:cs="Times New Roman"/>
-          <w:b/>
-          <w:sz w:val="32"/>
-          <w:szCs w:val="32"/>
-        </w:rPr>
-        <w:t>Abstract</w:t>
-      </w:r>
-    </w:p>
-    <w:p>
-      <w:pPr>
-        <w:pStyle w:val="ListParagraph"/>
-        <w:numPr>
-          <w:ilvl w:val="0"/>
-          <w:numId w:val="16"/>
-        </w:numPr>
-        <w:pBdr>
-          <w:top w:val="nil"/>
-          <w:left w:val="nil"/>
-          <w:bottom w:val="nil"/>
-          <w:right w:val="nil"/>
-          <w:between w:val="nil"/>
-        </w:pBdr>
-        <w:tabs>
-          <w:tab w:val="left" w:pos="1661"/>
-        </w:tabs>
-        <w:spacing w:after="240" w:line="360" w:lineRule="auto"/>
-        <w:ind w:right="-514"/>
-        <w:jc w:val="both"/>
-        <w:rPr>
-          <w:rFonts w:ascii="Times New Roman" w:eastAsia="Times New Roman" w:hAnsi="Times New Roman" w:cs="Times New Roman"/>
-          <w:b/>
-          <w:sz w:val="32"/>
-          <w:szCs w:val="32"/>
-        </w:rPr>
-      </w:pPr>
-      <w:r>
-        <w:rPr>
-          <w:rFonts w:ascii="Times New Roman" w:eastAsia="Times New Roman" w:hAnsi="Times New Roman" w:cs="Times New Roman"/>
-          <w:b/>
-          <w:sz w:val="32"/>
-          <w:szCs w:val="32"/>
-        </w:rPr>
-        <w:t>Introduction</w:t>
-      </w:r>
-    </w:p>
-    <w:p>
-      <w:pPr>
-        <w:pStyle w:val="ListParagraph"/>
-        <w:numPr>
-          <w:ilvl w:val="0"/>
-          <w:numId w:val="16"/>
-        </w:numPr>
-        <w:pBdr>
-          <w:top w:val="nil"/>
-          <w:left w:val="nil"/>
-          <w:bottom w:val="nil"/>
-          <w:right w:val="nil"/>
-          <w:between w:val="nil"/>
-        </w:pBdr>
-        <w:tabs>
-          <w:tab w:val="left" w:pos="1661"/>
-        </w:tabs>
-        <w:spacing w:after="240" w:line="360" w:lineRule="auto"/>
-        <w:ind w:right="-514"/>
-        <w:jc w:val="both"/>
-        <w:rPr>
-          <w:rFonts w:ascii="Times New Roman" w:eastAsia="Times New Roman" w:hAnsi="Times New Roman" w:cs="Times New Roman"/>
-          <w:b/>
-          <w:sz w:val="32"/>
-          <w:szCs w:val="32"/>
-        </w:rPr>
-      </w:pPr>
-      <w:r>
-        <w:rPr>
-          <w:rFonts w:ascii="Times New Roman" w:eastAsia="Times New Roman" w:hAnsi="Times New Roman" w:cs="Times New Roman"/>
-          <w:b/>
-          <w:sz w:val="32"/>
-          <w:szCs w:val="32"/>
-        </w:rPr>
-        <w:t>Objective</w:t>
-      </w:r>
-      <w:r>
-        <w:rPr>
-          <w:rFonts w:ascii="Times New Roman" w:eastAsia="Times New Roman" w:hAnsi="Times New Roman" w:cs="Times New Roman"/>
-          <w:b/>
-          <w:sz w:val="32"/>
-          <w:szCs w:val="32"/>
-        </w:rPr>
-        <w:t>(</w:t>
-      </w:r>
-      <w:r>
-        <w:rPr>
-          <w:rFonts w:ascii="Times New Roman" w:eastAsia="Times New Roman" w:hAnsi="Times New Roman" w:cs="Times New Roman"/>
-          <w:b/>
-          <w:sz w:val="32"/>
-          <w:szCs w:val="32"/>
-        </w:rPr>
-        <w:t>s</w:t>
-      </w:r>
-      <w:r>
-        <w:rPr>
-          <w:rFonts w:ascii="Times New Roman" w:eastAsia="Times New Roman" w:hAnsi="Times New Roman" w:cs="Times New Roman"/>
-          <w:b/>
-          <w:sz w:val="32"/>
-          <w:szCs w:val="32"/>
-        </w:rPr>
-        <w:t>)</w:t>
-      </w:r>
-    </w:p>
-    <w:p>
-      <w:pPr>
-        <w:pStyle w:val="ListParagraph"/>
-        <w:numPr>
-          <w:ilvl w:val="0"/>
-          <w:numId w:val="16"/>
-        </w:numPr>
-        <w:pBdr>
-          <w:top w:val="nil"/>
-          <w:left w:val="nil"/>
-          <w:bottom w:val="nil"/>
-          <w:right w:val="nil"/>
-          <w:between w:val="nil"/>
-        </w:pBdr>
-        <w:tabs>
-          <w:tab w:val="left" w:pos="1661"/>
-        </w:tabs>
-        <w:spacing w:after="240" w:line="360" w:lineRule="auto"/>
-        <w:ind w:right="-514"/>
-        <w:jc w:val="both"/>
-        <w:rPr>
-          <w:rFonts w:ascii="Times New Roman" w:eastAsia="Times New Roman" w:hAnsi="Times New Roman" w:cs="Times New Roman"/>
-          <w:b/>
-          <w:sz w:val="32"/>
-          <w:szCs w:val="32"/>
-        </w:rPr>
-      </w:pPr>
-      <w:r>
-        <w:rPr>
-          <w:rFonts w:ascii="Times New Roman" w:eastAsia="Times New Roman" w:hAnsi="Times New Roman" w:cs="Times New Roman"/>
-          <w:b/>
-          <w:sz w:val="32"/>
-          <w:szCs w:val="32"/>
-        </w:rPr>
-        <w:t xml:space="preserve">Methodology </w:t>
-      </w:r>
-    </w:p>
-    <w:p>
-      <w:pPr>
-        <w:pStyle w:val="ListParagraph"/>
-        <w:numPr>
-          <w:ilvl w:val="0"/>
-          <w:numId w:val="24"/>
-        </w:numPr>
-        <w:pBdr>
-          <w:top w:val="nil"/>
-          <w:left w:val="nil"/>
-          <w:bottom w:val="nil"/>
-          <w:right w:val="nil"/>
-          <w:between w:val="nil"/>
-        </w:pBdr>
-        <w:tabs>
-          <w:tab w:val="left" w:pos="1661"/>
-        </w:tabs>
-        <w:spacing w:after="240" w:line="360" w:lineRule="auto"/>
-        <w:ind w:left="2127" w:right="-514"/>
-        <w:jc w:val="both"/>
-        <w:rPr>
-          <w:rFonts w:ascii="Times New Roman" w:eastAsia="Times New Roman" w:hAnsi="Times New Roman" w:cs="Times New Roman"/>
-          <w:b/>
-          <w:sz w:val="32"/>
-          <w:szCs w:val="32"/>
-        </w:rPr>
-      </w:pPr>
-      <w:r>
-        <w:rPr>
-          <w:rFonts w:ascii="Times New Roman" w:eastAsia="Times New Roman" w:hAnsi="Times New Roman" w:cs="Times New Roman"/>
-          <w:b/>
-          <w:sz w:val="32"/>
-          <w:szCs w:val="32"/>
-        </w:rPr>
-        <w:t>Requirements Analysis:</w:t>
-      </w:r>
-    </w:p>
-    <w:p>
-      <w:pPr>
-        <w:pStyle w:val="ListParagraph"/>
-        <w:numPr>
-          <w:ilvl w:val="0"/>
-          <w:numId w:val="24"/>
-        </w:numPr>
-        <w:pBdr>
-          <w:top w:val="nil"/>
-          <w:left w:val="nil"/>
-          <w:bottom w:val="nil"/>
-          <w:right w:val="nil"/>
-          <w:between w:val="nil"/>
-        </w:pBdr>
-        <w:tabs>
-          <w:tab w:val="left" w:pos="1661"/>
-        </w:tabs>
-        <w:spacing w:after="240" w:line="360" w:lineRule="auto"/>
-        <w:ind w:left="2127" w:right="-514"/>
-        <w:jc w:val="both"/>
-        <w:rPr>
-          <w:rFonts w:ascii="Times New Roman" w:eastAsia="Times New Roman" w:hAnsi="Times New Roman" w:cs="Times New Roman"/>
-          <w:b/>
-          <w:sz w:val="32"/>
-          <w:szCs w:val="32"/>
-        </w:rPr>
-      </w:pPr>
-      <w:r>
-        <w:rPr>
-          <w:rFonts w:ascii="Times New Roman" w:eastAsia="Times New Roman" w:hAnsi="Times New Roman" w:cs="Times New Roman"/>
-          <w:b/>
-          <w:sz w:val="32"/>
-          <w:szCs w:val="32"/>
-        </w:rPr>
-        <w:t>System Design:</w:t>
-      </w:r>
-    </w:p>
-    <w:p>
-      <w:pPr>
-        <w:pStyle w:val="ListParagraph"/>
-        <w:numPr>
-          <w:ilvl w:val="0"/>
-          <w:numId w:val="24"/>
-        </w:numPr>
-        <w:pBdr>
-          <w:top w:val="nil"/>
-          <w:left w:val="nil"/>
-          <w:bottom w:val="nil"/>
-          <w:right w:val="nil"/>
-          <w:between w:val="nil"/>
-        </w:pBdr>
-        <w:tabs>
-          <w:tab w:val="left" w:pos="1661"/>
-        </w:tabs>
-        <w:spacing w:after="240" w:line="360" w:lineRule="auto"/>
-        <w:ind w:left="2127" w:right="-514"/>
-        <w:jc w:val="both"/>
-        <w:rPr>
-          <w:rFonts w:ascii="Times New Roman" w:eastAsia="Times New Roman" w:hAnsi="Times New Roman" w:cs="Times New Roman"/>
-          <w:b/>
-          <w:sz w:val="32"/>
-          <w:szCs w:val="32"/>
-        </w:rPr>
-      </w:pPr>
-      <w:r>
-        <w:rPr>
-          <w:rFonts w:ascii="Times New Roman" w:eastAsia="Times New Roman" w:hAnsi="Times New Roman" w:cs="Times New Roman"/>
-          <w:b/>
-          <w:sz w:val="32"/>
-          <w:szCs w:val="32"/>
-        </w:rPr>
-        <w:t xml:space="preserve">Software </w:t>
-      </w:r>
-      <w:r>
-        <w:rPr>
-          <w:rFonts w:ascii="Times New Roman" w:eastAsia="Times New Roman" w:hAnsi="Times New Roman" w:cs="Times New Roman"/>
-          <w:b/>
-          <w:sz w:val="32"/>
-          <w:szCs w:val="32"/>
-        </w:rPr>
-        <w:t>Development:</w:t>
-      </w:r>
-    </w:p>
-    <w:p>
-      <w:pPr>
-        <w:pStyle w:val="ListParagraph"/>
-        <w:numPr>
-          <w:ilvl w:val="0"/>
-          <w:numId w:val="24"/>
-        </w:numPr>
-        <w:pBdr>
-          <w:top w:val="nil"/>
-          <w:left w:val="nil"/>
-          <w:bottom w:val="nil"/>
-          <w:right w:val="nil"/>
-          <w:between w:val="nil"/>
-        </w:pBdr>
-        <w:tabs>
-          <w:tab w:val="left" w:pos="1661"/>
-        </w:tabs>
-        <w:spacing w:after="240" w:line="360" w:lineRule="auto"/>
-        <w:ind w:left="2127" w:right="-514"/>
-        <w:jc w:val="both"/>
-        <w:rPr>
-          <w:rFonts w:ascii="Times New Roman" w:eastAsia="Times New Roman" w:hAnsi="Times New Roman" w:cs="Times New Roman"/>
-          <w:b/>
-          <w:sz w:val="32"/>
-          <w:szCs w:val="32"/>
-        </w:rPr>
-      </w:pPr>
-      <w:r>
-        <w:rPr>
-          <w:rFonts w:ascii="Times New Roman" w:eastAsia="Times New Roman" w:hAnsi="Times New Roman" w:cs="Times New Roman"/>
-          <w:b/>
-          <w:sz w:val="32"/>
-          <w:szCs w:val="32"/>
-        </w:rPr>
-        <w:t>Algorithm Development:</w:t>
-      </w:r>
-    </w:p>
-    <w:p>
-      <w:pPr>
-        <w:pStyle w:val="ListParagraph"/>
-        <w:numPr>
-          <w:ilvl w:val="0"/>
-          <w:numId w:val="24"/>
-        </w:numPr>
-        <w:pBdr>
-          <w:top w:val="nil"/>
-          <w:left w:val="nil"/>
-          <w:bottom w:val="nil"/>
-          <w:right w:val="nil"/>
-          <w:between w:val="nil"/>
-        </w:pBdr>
-        <w:tabs>
-          <w:tab w:val="left" w:pos="1661"/>
-        </w:tabs>
-        <w:spacing w:after="240" w:line="360" w:lineRule="auto"/>
-        <w:ind w:left="2127" w:right="-514"/>
-        <w:jc w:val="both"/>
-        <w:rPr>
-          <w:rFonts w:ascii="Times New Roman" w:eastAsia="Times New Roman" w:hAnsi="Times New Roman" w:cs="Times New Roman"/>
-          <w:b/>
-          <w:sz w:val="32"/>
-          <w:szCs w:val="32"/>
-        </w:rPr>
-      </w:pPr>
-      <w:r>
-        <w:rPr>
-          <w:rFonts w:ascii="Times New Roman" w:eastAsia="Times New Roman" w:hAnsi="Times New Roman" w:cs="Times New Roman"/>
-          <w:b/>
-          <w:sz w:val="32"/>
-          <w:szCs w:val="32"/>
-        </w:rPr>
-        <w:t>Integration and Testing:</w:t>
-      </w:r>
-    </w:p>
-    <w:p>
-      <w:pPr>
-        <w:pStyle w:val="ListParagraph"/>
-        <w:numPr>
-          <w:ilvl w:val="0"/>
-          <w:numId w:val="17"/>
-        </w:numPr>
-        <w:pBdr>
-          <w:top w:val="nil"/>
-          <w:left w:val="nil"/>
-          <w:bottom w:val="nil"/>
-          <w:right w:val="nil"/>
-          <w:between w:val="nil"/>
-        </w:pBdr>
-        <w:spacing w:after="240" w:line="360" w:lineRule="auto"/>
-        <w:ind w:left="2127" w:right="-514"/>
-        <w:jc w:val="both"/>
-        <w:rPr>
-          <w:rFonts w:ascii="Times New Roman" w:eastAsia="Times New Roman" w:hAnsi="Times New Roman" w:cs="Times New Roman"/>
-          <w:b/>
-          <w:sz w:val="32"/>
-          <w:szCs w:val="32"/>
-        </w:rPr>
-      </w:pPr>
-      <w:r>
-        <w:rPr>
-          <w:rFonts w:ascii="Times New Roman" w:eastAsia="Times New Roman" w:hAnsi="Times New Roman" w:cs="Times New Roman"/>
-          <w:b/>
-          <w:bCs/>
-          <w:sz w:val="32"/>
-          <w:szCs w:val="32"/>
-        </w:rPr>
-        <w:t>Photos</w:t>
-      </w:r>
-    </w:p>
-    <w:p>
-      <w:pPr>
-        <w:pStyle w:val="ListParagraph"/>
-        <w:numPr>
-          <w:ilvl w:val="0"/>
-          <w:numId w:val="16"/>
-        </w:numPr>
-        <w:pBdr>
-          <w:top w:val="nil"/>
-          <w:left w:val="nil"/>
-          <w:bottom w:val="nil"/>
-          <w:right w:val="nil"/>
-          <w:between w:val="nil"/>
-        </w:pBdr>
-        <w:tabs>
-          <w:tab w:val="left" w:pos="1661"/>
-        </w:tabs>
-        <w:spacing w:after="240" w:line="360" w:lineRule="auto"/>
-        <w:ind w:right="-514"/>
-        <w:jc w:val="both"/>
-        <w:rPr>
-          <w:rFonts w:ascii="Times New Roman" w:eastAsia="Times New Roman" w:hAnsi="Times New Roman" w:cs="Times New Roman"/>
-          <w:b/>
-          <w:sz w:val="32"/>
-          <w:szCs w:val="32"/>
-        </w:rPr>
-      </w:pPr>
-      <w:r>
-        <w:rPr>
-          <w:rFonts w:ascii="Times New Roman" w:eastAsia="Times New Roman" w:hAnsi="Times New Roman" w:cs="Times New Roman"/>
-          <w:b/>
-          <w:sz w:val="32"/>
-          <w:szCs w:val="32"/>
-        </w:rPr>
-        <w:t>Outcomes</w:t>
-      </w:r>
-    </w:p>
-    <w:p>
-      <w:pPr>
-        <w:pStyle w:val="ListParagraph"/>
-        <w:numPr>
-          <w:ilvl w:val="0"/>
-          <w:numId w:val="16"/>
-        </w:numPr>
-        <w:pBdr>
-          <w:top w:val="nil"/>
-          <w:left w:val="nil"/>
-          <w:bottom w:val="nil"/>
-          <w:right w:val="nil"/>
-          <w:between w:val="nil"/>
-        </w:pBdr>
-        <w:tabs>
-          <w:tab w:val="left" w:pos="1661"/>
-        </w:tabs>
-        <w:spacing w:after="240" w:line="360" w:lineRule="auto"/>
-        <w:ind w:right="-514"/>
-        <w:jc w:val="both"/>
-        <w:rPr>
-          <w:rFonts w:ascii="Times New Roman" w:eastAsia="Times New Roman" w:hAnsi="Times New Roman" w:cs="Times New Roman"/>
-          <w:b/>
-          <w:sz w:val="32"/>
-          <w:szCs w:val="32"/>
-        </w:rPr>
-      </w:pPr>
-      <w:r>
-        <w:rPr>
-          <w:rFonts w:ascii="Times New Roman" w:eastAsia="Times New Roman" w:hAnsi="Times New Roman" w:cs="Times New Roman"/>
-          <w:b/>
-          <w:sz w:val="32"/>
-          <w:szCs w:val="32"/>
-        </w:rPr>
-        <w:t>References</w:t>
-      </w:r>
-    </w:p>
-    <w:p>
-      <w:pPr>
-        <w:pBdr>
-          <w:top w:val="nil"/>
-          <w:left w:val="nil"/>
-          <w:bottom w:val="nil"/>
-          <w:right w:val="nil"/>
-          <w:between w:val="nil"/>
-        </w:pBdr>
-        <w:tabs>
-          <w:tab w:val="left" w:pos="1661"/>
-        </w:tabs>
-        <w:spacing w:after="240" w:line="360" w:lineRule="auto"/>
-        <w:ind w:left="1300" w:right="-514"/>
-        <w:jc w:val="both"/>
-        <w:rPr>
-          <w:rFonts w:ascii="Times New Roman" w:eastAsia="Times New Roman" w:hAnsi="Times New Roman" w:cs="Times New Roman"/>
-          <w:b/>
-          <w:sz w:val="32"/>
-          <w:szCs w:val="32"/>
-        </w:rPr>
-      </w:pPr>
-    </w:p>
-    <w:p>
-      <w:pPr>
-        <w:pBdr>
-          <w:top w:val="nil"/>
-          <w:left w:val="nil"/>
-          <w:bottom w:val="nil"/>
-          <w:right w:val="nil"/>
-          <w:between w:val="nil"/>
-        </w:pBdr>
-        <w:tabs>
-          <w:tab w:val="left" w:pos="1661"/>
-        </w:tabs>
-        <w:spacing w:after="240" w:line="360" w:lineRule="auto"/>
-        <w:ind w:left="1300" w:right="-514"/>
-        <w:jc w:val="both"/>
-        <w:rPr>
-          <w:rFonts w:ascii="Times New Roman" w:eastAsia="Times New Roman" w:hAnsi="Times New Roman" w:cs="Times New Roman"/>
-          <w:b/>
-          <w:sz w:val="32"/>
-          <w:szCs w:val="32"/>
-        </w:rPr>
-      </w:pPr>
-    </w:p>
-    <w:p>
-      <w:pPr>
-        <w:pBdr>
-          <w:top w:val="nil"/>
-          <w:left w:val="nil"/>
-          <w:bottom w:val="nil"/>
-          <w:right w:val="nil"/>
-          <w:between w:val="nil"/>
-        </w:pBdr>
-        <w:tabs>
-          <w:tab w:val="left" w:pos="1661"/>
-        </w:tabs>
-        <w:spacing w:after="240" w:line="360" w:lineRule="auto"/>
-        <w:ind w:left="1300" w:right="-514"/>
-        <w:jc w:val="both"/>
-        <w:rPr>
-          <w:rFonts w:ascii="Times New Roman" w:eastAsia="Times New Roman" w:hAnsi="Times New Roman" w:cs="Times New Roman"/>
-          <w:b/>
-          <w:sz w:val="32"/>
-          <w:szCs w:val="32"/>
-        </w:rPr>
-      </w:pPr>
-    </w:p>
-    <w:p>
-      <w:pPr>
-        <w:pBdr>
-          <w:top w:val="nil"/>
-          <w:left w:val="nil"/>
-          <w:bottom w:val="nil"/>
-          <w:right w:val="nil"/>
-          <w:between w:val="nil"/>
-        </w:pBdr>
-        <w:tabs>
-          <w:tab w:val="left" w:pos="1661"/>
-        </w:tabs>
-        <w:spacing w:after="240" w:line="360" w:lineRule="auto"/>
-        <w:ind w:left="1300" w:right="-514"/>
-        <w:jc w:val="both"/>
-        <w:rPr>
-          <w:rFonts w:ascii="Times New Roman" w:eastAsia="Times New Roman" w:hAnsi="Times New Roman" w:cs="Times New Roman"/>
-          <w:b/>
-          <w:sz w:val="32"/>
-          <w:szCs w:val="32"/>
-        </w:rPr>
-      </w:pPr>
-    </w:p>
-    <w:p>
-      <w:pPr>
-        <w:pBdr>
-          <w:top w:val="nil"/>
-          <w:left w:val="nil"/>
-          <w:bottom w:val="nil"/>
-          <w:right w:val="nil"/>
-          <w:between w:val="nil"/>
-        </w:pBdr>
-        <w:tabs>
-          <w:tab w:val="left" w:pos="1661"/>
-        </w:tabs>
-        <w:spacing w:after="240" w:line="360" w:lineRule="auto"/>
-        <w:ind w:left="1300" w:right="-514"/>
-        <w:jc w:val="both"/>
-        <w:rPr>
-          <w:rFonts w:ascii="Times New Roman" w:eastAsia="Times New Roman" w:hAnsi="Times New Roman" w:cs="Times New Roman"/>
-          <w:b/>
-          <w:sz w:val="32"/>
-          <w:szCs w:val="32"/>
         </w:rPr>
       </w:pPr>
     </w:p>
@@ -2290,8 +1628,8 @@
         <w:rPr>
           <w:rFonts w:ascii="Times New Roman" w:eastAsia="Times New Roman" w:hAnsi="Times New Roman" w:cs="Times New Roman"/>
           <w:b/>
-          <w:sz w:val="52"/>
-          <w:szCs w:val="52"/>
+          <w:sz w:val="40"/>
+          <w:szCs w:val="40"/>
         </w:rPr>
       </w:pPr>
     </w:p>
@@ -2313,8 +1651,8 @@
         <w:rPr>
           <w:rFonts w:ascii="Times New Roman" w:eastAsia="Times New Roman" w:hAnsi="Times New Roman" w:cs="Times New Roman"/>
           <w:b/>
-          <w:sz w:val="52"/>
-          <w:szCs w:val="52"/>
+          <w:sz w:val="40"/>
+          <w:szCs w:val="40"/>
         </w:rPr>
       </w:pPr>
     </w:p>
@@ -7224,6 +6562,92 @@
     </w:lvl>
   </w:abstractNum>
   <w:abstractNum w:abstractNumId="4" w15:restartNumberingAfterBreak="0">
+    <w:nsid w:val="11133A89"/>
+    <w:multiLevelType w:val="hybridMultilevel"/>
+    <w:tmpl w:val="8ECCBCD8"/>
+    <w:lvl w:ilvl="0" w:tplc="4009000F">
+      <w:start w:val="1"/>
+      <w:numFmt w:val="decimal"/>
+      <w:lvlText w:val="%1."/>
+      <w:lvlJc w:val="left"/>
+      <w:pPr>
+        <w:ind w:left="0" w:hanging="360"/>
+      </w:pPr>
+    </w:lvl>
+    <w:lvl w:ilvl="1" w:tplc="40090019" w:tentative="1">
+      <w:start w:val="1"/>
+      <w:numFmt w:val="lowerLetter"/>
+      <w:lvlText w:val="%2."/>
+      <w:lvlJc w:val="left"/>
+      <w:pPr>
+        <w:ind w:left="720" w:hanging="360"/>
+      </w:pPr>
+    </w:lvl>
+    <w:lvl w:ilvl="2" w:tplc="4009001B" w:tentative="1">
+      <w:start w:val="1"/>
+      <w:numFmt w:val="lowerRoman"/>
+      <w:lvlText w:val="%3."/>
+      <w:lvlJc w:val="right"/>
+      <w:pPr>
+        <w:ind w:left="1440" w:hanging="180"/>
+      </w:pPr>
+    </w:lvl>
+    <w:lvl w:ilvl="3" w:tplc="4009000F" w:tentative="1">
+      <w:start w:val="1"/>
+      <w:numFmt w:val="decimal"/>
+      <w:lvlText w:val="%4."/>
+      <w:lvlJc w:val="left"/>
+      <w:pPr>
+        <w:ind w:left="2160" w:hanging="360"/>
+      </w:pPr>
+    </w:lvl>
+    <w:lvl w:ilvl="4" w:tplc="40090019" w:tentative="1">
+      <w:start w:val="1"/>
+      <w:numFmt w:val="lowerLetter"/>
+      <w:lvlText w:val="%5."/>
+      <w:lvlJc w:val="left"/>
+      <w:pPr>
+        <w:ind w:left="2880" w:hanging="360"/>
+      </w:pPr>
+    </w:lvl>
+    <w:lvl w:ilvl="5" w:tplc="4009001B" w:tentative="1">
+      <w:start w:val="1"/>
+      <w:numFmt w:val="lowerRoman"/>
+      <w:lvlText w:val="%6."/>
+      <w:lvlJc w:val="right"/>
+      <w:pPr>
+        <w:ind w:left="3600" w:hanging="180"/>
+      </w:pPr>
+    </w:lvl>
+    <w:lvl w:ilvl="6" w:tplc="4009000F" w:tentative="1">
+      <w:start w:val="1"/>
+      <w:numFmt w:val="decimal"/>
+      <w:lvlText w:val="%7."/>
+      <w:lvlJc w:val="left"/>
+      <w:pPr>
+        <w:ind w:left="4320" w:hanging="360"/>
+      </w:pPr>
+    </w:lvl>
+    <w:lvl w:ilvl="7" w:tplc="40090019" w:tentative="1">
+      <w:start w:val="1"/>
+      <w:numFmt w:val="lowerLetter"/>
+      <w:lvlText w:val="%8."/>
+      <w:lvlJc w:val="left"/>
+      <w:pPr>
+        <w:ind w:left="5040" w:hanging="360"/>
+      </w:pPr>
+    </w:lvl>
+    <w:lvl w:ilvl="8" w:tplc="4009001B" w:tentative="1">
+      <w:start w:val="1"/>
+      <w:numFmt w:val="lowerRoman"/>
+      <w:lvlText w:val="%9."/>
+      <w:lvlJc w:val="right"/>
+      <w:pPr>
+        <w:ind w:left="5760" w:hanging="180"/>
+      </w:pPr>
+    </w:lvl>
+  </w:abstractNum>
+  <w:abstractNum w:abstractNumId="5" w15:restartNumberingAfterBreak="0">
     <w:nsid w:val="11D71477"/>
     <w:multiLevelType w:val="hybridMultilevel"/>
     <w:tmpl w:val="064AB940"/>
@@ -7336,7 +6760,7 @@
       </w:rPr>
     </w:lvl>
   </w:abstractNum>
-  <w:abstractNum w:abstractNumId="5" w15:restartNumberingAfterBreak="0">
+  <w:abstractNum w:abstractNumId="6" w15:restartNumberingAfterBreak="0">
     <w:nsid w:val="12DB01AA"/>
     <w:multiLevelType w:val="multilevel"/>
     <w:tmpl w:val="ED929590"/>
@@ -7449,7 +6873,7 @@
       </w:rPr>
     </w:lvl>
   </w:abstractNum>
-  <w:abstractNum w:abstractNumId="6" w15:restartNumberingAfterBreak="0">
+  <w:abstractNum w:abstractNumId="7" w15:restartNumberingAfterBreak="0">
     <w:nsid w:val="14EC5FD1"/>
     <w:multiLevelType w:val="hybridMultilevel"/>
     <w:tmpl w:val="535A1270"/>
@@ -7538,7 +6962,7 @@
       </w:pPr>
     </w:lvl>
   </w:abstractNum>
-  <w:abstractNum w:abstractNumId="7" w15:restartNumberingAfterBreak="0">
+  <w:abstractNum w:abstractNumId="8" w15:restartNumberingAfterBreak="0">
     <w:nsid w:val="153078CD"/>
     <w:multiLevelType w:val="multilevel"/>
     <w:tmpl w:val="3C307524"/>
@@ -7651,7 +7075,7 @@
       </w:rPr>
     </w:lvl>
   </w:abstractNum>
-  <w:abstractNum w:abstractNumId="8" w15:restartNumberingAfterBreak="0">
+  <w:abstractNum w:abstractNumId="9" w15:restartNumberingAfterBreak="0">
     <w:nsid w:val="18A36690"/>
     <w:multiLevelType w:val="multilevel"/>
     <w:tmpl w:val="BA7248A2"/>
@@ -7800,7 +7224,7 @@
       </w:rPr>
     </w:lvl>
   </w:abstractNum>
-  <w:abstractNum w:abstractNumId="9" w15:restartNumberingAfterBreak="0">
+  <w:abstractNum w:abstractNumId="10" w15:restartNumberingAfterBreak="0">
     <w:nsid w:val="19657333"/>
     <w:multiLevelType w:val="multilevel"/>
     <w:tmpl w:val="812CE164"/>
@@ -7913,7 +7337,7 @@
       </w:rPr>
     </w:lvl>
   </w:abstractNum>
-  <w:abstractNum w:abstractNumId="10" w15:restartNumberingAfterBreak="0">
+  <w:abstractNum w:abstractNumId="11" w15:restartNumberingAfterBreak="0">
     <w:nsid w:val="27D0186F"/>
     <w:multiLevelType w:val="hybridMultilevel"/>
     <w:tmpl w:val="0F1AAE62"/>
@@ -8002,7 +7426,7 @@
       </w:pPr>
     </w:lvl>
   </w:abstractNum>
-  <w:abstractNum w:abstractNumId="11" w15:restartNumberingAfterBreak="0">
+  <w:abstractNum w:abstractNumId="12" w15:restartNumberingAfterBreak="0">
     <w:nsid w:val="2B9C4414"/>
     <w:multiLevelType w:val="hybridMultilevel"/>
     <w:tmpl w:val="EA461F00"/>
@@ -8115,7 +7539,7 @@
       </w:rPr>
     </w:lvl>
   </w:abstractNum>
-  <w:abstractNum w:abstractNumId="12" w15:restartNumberingAfterBreak="0">
+  <w:abstractNum w:abstractNumId="13" w15:restartNumberingAfterBreak="0">
     <w:nsid w:val="2C1271C3"/>
     <w:multiLevelType w:val="hybridMultilevel"/>
     <w:tmpl w:val="9BB4F82C"/>
@@ -8228,7 +7652,7 @@
       </w:rPr>
     </w:lvl>
   </w:abstractNum>
-  <w:abstractNum w:abstractNumId="13" w15:restartNumberingAfterBreak="0">
+  <w:abstractNum w:abstractNumId="14" w15:restartNumberingAfterBreak="0">
     <w:nsid w:val="30BF58EE"/>
     <w:multiLevelType w:val="multilevel"/>
     <w:tmpl w:val="E94E0516"/>
@@ -8341,7 +7765,7 @@
       </w:rPr>
     </w:lvl>
   </w:abstractNum>
-  <w:abstractNum w:abstractNumId="14" w15:restartNumberingAfterBreak="0">
+  <w:abstractNum w:abstractNumId="15" w15:restartNumberingAfterBreak="0">
     <w:nsid w:val="3443237D"/>
     <w:multiLevelType w:val="multilevel"/>
     <w:tmpl w:val="69EAA2AA"/>
@@ -8454,7 +7878,7 @@
       </w:rPr>
     </w:lvl>
   </w:abstractNum>
-  <w:abstractNum w:abstractNumId="15" w15:restartNumberingAfterBreak="0">
+  <w:abstractNum w:abstractNumId="16" w15:restartNumberingAfterBreak="0">
     <w:nsid w:val="373D6F66"/>
     <w:multiLevelType w:val="hybridMultilevel"/>
     <w:tmpl w:val="2A2E978E"/>
@@ -8567,7 +7991,7 @@
       </w:rPr>
     </w:lvl>
   </w:abstractNum>
-  <w:abstractNum w:abstractNumId="16" w15:restartNumberingAfterBreak="0">
+  <w:abstractNum w:abstractNumId="17" w15:restartNumberingAfterBreak="0">
     <w:nsid w:val="3B0E4E0C"/>
     <w:multiLevelType w:val="multilevel"/>
     <w:tmpl w:val="BEECDEAA"/>
@@ -8680,7 +8104,7 @@
       </w:rPr>
     </w:lvl>
   </w:abstractNum>
-  <w:abstractNum w:abstractNumId="17" w15:restartNumberingAfterBreak="0">
+  <w:abstractNum w:abstractNumId="18" w15:restartNumberingAfterBreak="0">
     <w:nsid w:val="43026AD9"/>
     <w:multiLevelType w:val="hybridMultilevel"/>
     <w:tmpl w:val="FC8AC8D4"/>
@@ -8769,7 +8193,7 @@
       </w:pPr>
     </w:lvl>
   </w:abstractNum>
-  <w:abstractNum w:abstractNumId="18" w15:restartNumberingAfterBreak="0">
+  <w:abstractNum w:abstractNumId="19" w15:restartNumberingAfterBreak="0">
     <w:nsid w:val="4515774C"/>
     <w:multiLevelType w:val="multilevel"/>
     <w:tmpl w:val="D9F2B624"/>
@@ -8882,7 +8306,7 @@
       </w:rPr>
     </w:lvl>
   </w:abstractNum>
-  <w:abstractNum w:abstractNumId="19" w15:restartNumberingAfterBreak="0">
+  <w:abstractNum w:abstractNumId="20" w15:restartNumberingAfterBreak="0">
     <w:nsid w:val="46A7481A"/>
     <w:multiLevelType w:val="multilevel"/>
     <w:tmpl w:val="B2A85222"/>
@@ -9031,7 +8455,7 @@
       </w:rPr>
     </w:lvl>
   </w:abstractNum>
-  <w:abstractNum w:abstractNumId="20" w15:restartNumberingAfterBreak="0">
+  <w:abstractNum w:abstractNumId="21" w15:restartNumberingAfterBreak="0">
     <w:nsid w:val="483559DF"/>
     <w:multiLevelType w:val="multilevel"/>
     <w:tmpl w:val="15E2C386"/>
@@ -9144,7 +8568,7 @@
       </w:rPr>
     </w:lvl>
   </w:abstractNum>
-  <w:abstractNum w:abstractNumId="21" w15:restartNumberingAfterBreak="0">
+  <w:abstractNum w:abstractNumId="22" w15:restartNumberingAfterBreak="0">
     <w:nsid w:val="4A100901"/>
     <w:multiLevelType w:val="multilevel"/>
     <w:tmpl w:val="5A0CD20E"/>
@@ -9229,7 +8653,7 @@
       </w:pPr>
     </w:lvl>
   </w:abstractNum>
-  <w:abstractNum w:abstractNumId="22" w15:restartNumberingAfterBreak="0">
+  <w:abstractNum w:abstractNumId="23" w15:restartNumberingAfterBreak="0">
     <w:nsid w:val="53133BCD"/>
     <w:multiLevelType w:val="hybridMultilevel"/>
     <w:tmpl w:val="0CD81A24"/>
@@ -9320,7 +8744,7 @@
       </w:pPr>
     </w:lvl>
   </w:abstractNum>
-  <w:abstractNum w:abstractNumId="23" w15:restartNumberingAfterBreak="0">
+  <w:abstractNum w:abstractNumId="24" w15:restartNumberingAfterBreak="0">
     <w:nsid w:val="5BFC1234"/>
     <w:multiLevelType w:val="multilevel"/>
     <w:tmpl w:val="13F4CB9C"/>
@@ -9433,7 +8857,7 @@
       </w:rPr>
     </w:lvl>
   </w:abstractNum>
-  <w:abstractNum w:abstractNumId="24" w15:restartNumberingAfterBreak="0">
+  <w:abstractNum w:abstractNumId="25" w15:restartNumberingAfterBreak="0">
     <w:nsid w:val="625B0BCC"/>
     <w:multiLevelType w:val="multilevel"/>
     <w:tmpl w:val="6A5E04DC"/>
@@ -9522,7 +8946,7 @@
       </w:pPr>
     </w:lvl>
   </w:abstractNum>
-  <w:abstractNum w:abstractNumId="25" w15:restartNumberingAfterBreak="0">
+  <w:abstractNum w:abstractNumId="26" w15:restartNumberingAfterBreak="0">
     <w:nsid w:val="637017B7"/>
     <w:multiLevelType w:val="multilevel"/>
     <w:tmpl w:val="0E1EEC2E"/>
@@ -9635,7 +9059,7 @@
       </w:rPr>
     </w:lvl>
   </w:abstractNum>
-  <w:abstractNum w:abstractNumId="26" w15:restartNumberingAfterBreak="0">
+  <w:abstractNum w:abstractNumId="27" w15:restartNumberingAfterBreak="0">
     <w:nsid w:val="648915AE"/>
     <w:multiLevelType w:val="hybridMultilevel"/>
     <w:tmpl w:val="A992D726"/>
@@ -9726,7 +9150,7 @@
       </w:pPr>
     </w:lvl>
   </w:abstractNum>
-  <w:abstractNum w:abstractNumId="27" w15:restartNumberingAfterBreak="0">
+  <w:abstractNum w:abstractNumId="28" w15:restartNumberingAfterBreak="0">
     <w:nsid w:val="67B60A72"/>
     <w:multiLevelType w:val="multilevel"/>
     <w:tmpl w:val="F66C355A"/>
@@ -9875,7 +9299,7 @@
       </w:rPr>
     </w:lvl>
   </w:abstractNum>
-  <w:abstractNum w:abstractNumId="28" w15:restartNumberingAfterBreak="0">
+  <w:abstractNum w:abstractNumId="29" w15:restartNumberingAfterBreak="0">
     <w:nsid w:val="6D564E8B"/>
     <w:multiLevelType w:val="multilevel"/>
     <w:tmpl w:val="DE2E3EB4"/>
@@ -9988,7 +9412,7 @@
       </w:rPr>
     </w:lvl>
   </w:abstractNum>
-  <w:abstractNum w:abstractNumId="29" w15:restartNumberingAfterBreak="0">
+  <w:abstractNum w:abstractNumId="30" w15:restartNumberingAfterBreak="0">
     <w:nsid w:val="720F7A70"/>
     <w:multiLevelType w:val="multilevel"/>
     <w:tmpl w:val="BF42C4CE"/>
@@ -10101,7 +9525,7 @@
       </w:rPr>
     </w:lvl>
   </w:abstractNum>
-  <w:abstractNum w:abstractNumId="30" w15:restartNumberingAfterBreak="0">
+  <w:abstractNum w:abstractNumId="31" w15:restartNumberingAfterBreak="0">
     <w:nsid w:val="74466FC8"/>
     <w:multiLevelType w:val="multilevel"/>
     <w:tmpl w:val="4DDEBEB2"/>
@@ -10215,7 +9639,7 @@
       </w:pPr>
     </w:lvl>
   </w:abstractNum>
-  <w:abstractNum w:abstractNumId="31" w15:restartNumberingAfterBreak="0">
+  <w:abstractNum w:abstractNumId="32" w15:restartNumberingAfterBreak="0">
     <w:nsid w:val="752B450F"/>
     <w:multiLevelType w:val="hybridMultilevel"/>
     <w:tmpl w:val="8B4EB4BC"/>
@@ -10328,7 +9752,7 @@
       </w:rPr>
     </w:lvl>
   </w:abstractNum>
-  <w:abstractNum w:abstractNumId="32" w15:restartNumberingAfterBreak="0">
+  <w:abstractNum w:abstractNumId="33" w15:restartNumberingAfterBreak="0">
     <w:nsid w:val="79AD2D68"/>
     <w:multiLevelType w:val="multilevel"/>
     <w:tmpl w:val="6C881CB4"/>
@@ -10477,7 +9901,7 @@
       </w:rPr>
     </w:lvl>
   </w:abstractNum>
-  <w:abstractNum w:abstractNumId="33" w15:restartNumberingAfterBreak="0">
+  <w:abstractNum w:abstractNumId="34" w15:restartNumberingAfterBreak="0">
     <w:nsid w:val="7ECA5844"/>
     <w:multiLevelType w:val="hybridMultilevel"/>
     <w:tmpl w:val="7AC8CC34"/>
@@ -10569,106 +9993,109 @@
     </w:lvl>
   </w:abstractNum>
   <w:num w:numId="1" w16cid:durableId="2134471904">
-    <w:abstractNumId w:val="28"/>
+    <w:abstractNumId w:val="29"/>
   </w:num>
   <w:num w:numId="2" w16cid:durableId="243994285">
-    <w:abstractNumId w:val="18"/>
+    <w:abstractNumId w:val="19"/>
   </w:num>
   <w:num w:numId="3" w16cid:durableId="283198869">
-    <w:abstractNumId w:val="24"/>
+    <w:abstractNumId w:val="25"/>
   </w:num>
   <w:num w:numId="4" w16cid:durableId="1759256066">
-    <w:abstractNumId w:val="13"/>
+    <w:abstractNumId w:val="14"/>
   </w:num>
   <w:num w:numId="5" w16cid:durableId="337462831">
-    <w:abstractNumId w:val="7"/>
+    <w:abstractNumId w:val="8"/>
   </w:num>
   <w:num w:numId="6" w16cid:durableId="241186563">
-    <w:abstractNumId w:val="9"/>
+    <w:abstractNumId w:val="10"/>
   </w:num>
   <w:num w:numId="7" w16cid:durableId="702749355">
-    <w:abstractNumId w:val="29"/>
+    <w:abstractNumId w:val="30"/>
   </w:num>
   <w:num w:numId="8" w16cid:durableId="11929227">
-    <w:abstractNumId w:val="25"/>
+    <w:abstractNumId w:val="26"/>
   </w:num>
   <w:num w:numId="9" w16cid:durableId="2039113099">
-    <w:abstractNumId w:val="14"/>
+    <w:abstractNumId w:val="15"/>
   </w:num>
   <w:num w:numId="10" w16cid:durableId="1883712599">
-    <w:abstractNumId w:val="5"/>
+    <w:abstractNumId w:val="6"/>
   </w:num>
   <w:num w:numId="11" w16cid:durableId="1425568334">
-    <w:abstractNumId w:val="16"/>
+    <w:abstractNumId w:val="17"/>
   </w:num>
   <w:num w:numId="12" w16cid:durableId="317464386">
-    <w:abstractNumId w:val="21"/>
+    <w:abstractNumId w:val="22"/>
   </w:num>
   <w:num w:numId="13" w16cid:durableId="529414002">
-    <w:abstractNumId w:val="30"/>
+    <w:abstractNumId w:val="31"/>
   </w:num>
   <w:num w:numId="14" w16cid:durableId="575088631">
-    <w:abstractNumId w:val="6"/>
+    <w:abstractNumId w:val="7"/>
   </w:num>
   <w:num w:numId="15" w16cid:durableId="1062025962">
     <w:abstractNumId w:val="1"/>
   </w:num>
   <w:num w:numId="16" w16cid:durableId="1303121781">
-    <w:abstractNumId w:val="17"/>
+    <w:abstractNumId w:val="18"/>
   </w:num>
   <w:num w:numId="17" w16cid:durableId="852571202">
     <w:abstractNumId w:val="3"/>
   </w:num>
   <w:num w:numId="18" w16cid:durableId="1990937333">
-    <w:abstractNumId w:val="10"/>
+    <w:abstractNumId w:val="11"/>
   </w:num>
   <w:num w:numId="19" w16cid:durableId="970525638">
-    <w:abstractNumId w:val="26"/>
+    <w:abstractNumId w:val="27"/>
   </w:num>
   <w:num w:numId="20" w16cid:durableId="1741827441">
-    <w:abstractNumId w:val="11"/>
+    <w:abstractNumId w:val="12"/>
   </w:num>
   <w:num w:numId="21" w16cid:durableId="184826735">
-    <w:abstractNumId w:val="12"/>
+    <w:abstractNumId w:val="13"/>
   </w:num>
   <w:num w:numId="22" w16cid:durableId="1470395956">
-    <w:abstractNumId w:val="4"/>
+    <w:abstractNumId w:val="5"/>
   </w:num>
   <w:num w:numId="23" w16cid:durableId="262883821">
-    <w:abstractNumId w:val="31"/>
+    <w:abstractNumId w:val="32"/>
   </w:num>
   <w:num w:numId="24" w16cid:durableId="1895459924">
-    <w:abstractNumId w:val="15"/>
+    <w:abstractNumId w:val="16"/>
   </w:num>
   <w:num w:numId="25" w16cid:durableId="87621739">
-    <w:abstractNumId w:val="33"/>
+    <w:abstractNumId w:val="34"/>
   </w:num>
   <w:num w:numId="26" w16cid:durableId="458914416">
-    <w:abstractNumId w:val="22"/>
+    <w:abstractNumId w:val="23"/>
   </w:num>
   <w:num w:numId="27" w16cid:durableId="2017804395">
-    <w:abstractNumId w:val="8"/>
+    <w:abstractNumId w:val="9"/>
   </w:num>
   <w:num w:numId="28" w16cid:durableId="144785527">
     <w:abstractNumId w:val="0"/>
   </w:num>
   <w:num w:numId="29" w16cid:durableId="583533734">
-    <w:abstractNumId w:val="27"/>
+    <w:abstractNumId w:val="28"/>
   </w:num>
   <w:num w:numId="30" w16cid:durableId="821391192">
     <w:abstractNumId w:val="2"/>
   </w:num>
   <w:num w:numId="31" w16cid:durableId="538592770">
-    <w:abstractNumId w:val="19"/>
+    <w:abstractNumId w:val="20"/>
   </w:num>
   <w:num w:numId="32" w16cid:durableId="1423600623">
-    <w:abstractNumId w:val="32"/>
+    <w:abstractNumId w:val="33"/>
   </w:num>
   <w:num w:numId="33" w16cid:durableId="1399789200">
-    <w:abstractNumId w:val="23"/>
+    <w:abstractNumId w:val="24"/>
   </w:num>
   <w:num w:numId="34" w16cid:durableId="1259018216">
-    <w:abstractNumId w:val="20"/>
+    <w:abstractNumId w:val="21"/>
+  </w:num>
+  <w:num w:numId="35" w16cid:durableId="2052224605">
+    <w:abstractNumId w:val="4"/>
   </w:num>
 </w:numbering>
 </file>
@@ -11192,6 +10619,7 @@
   <w:style w:type="character" w:default="1" w:styleId="DefaultParagraphFont">
     <w:name w:val="Default Paragraph Font"/>
     <w:uiPriority w:val="1"/>
+    <w:semiHidden/>
     <w:unhideWhenUsed/>
   </w:style>
   <w:style w:type="table" w:default="1" w:styleId="TableNormal">
@@ -11764,28 +11192,28 @@
 </file>
 
 <file path=customXml/item1.xml><?xml version="1.0" encoding="utf-8"?>
-<b:Sources xmlns:b="http://schemas.openxmlformats.org/officeDocument/2006/bibliography" xmlns="http://schemas.openxmlformats.org/officeDocument/2006/bibliography" SelectedStyle="\APASixthEditionOfficeOnline.xsl" StyleName="APA" Version="6"/>
-</file>
-
-<file path=customXml/item2.xml><?xml version="1.0" encoding="utf-8"?>
 <go:gDocsCustomXmlDataStorage xmlns:go="http://customooxmlschemas.google.com/" xmlns:r="http://schemas.openxmlformats.org/officeDocument/2006/relationships" uri="GoogleDocsCustomDataVersion2">
   <go:docsCustomData xmlns:go="http://customooxmlschemas.google.com/" roundtripDataSignature="AMtx7mhzzFWjHN+GTdrNIDk2mw1V7i4OdQ==">CgMxLjAyCGguZ2pkZ3hzMgloLjMwajB6bGw4AHIhMWpMS0pBTWM3UnlKdGdyOF9LcllwMGNSWFRXa1BzZURL</go:docsCustomData>
 </go:gDocsCustomXmlDataStorage>
 </file>
 
-<file path=customXml/itemProps1.xml><?xml version="1.0" encoding="utf-8"?>
-<ds:datastoreItem xmlns:ds="http://schemas.openxmlformats.org/officeDocument/2006/customXml" ds:itemID="{0322B56F-26C2-4959-B54B-B32984DB3527}">
-  <ds:schemaRefs>
-    <ds:schemaRef ds:uri="http://schemas.openxmlformats.org/officeDocument/2006/bibliography"/>
-  </ds:schemaRefs>
-</ds:datastoreItem>
+<file path=customXml/item2.xml><?xml version="1.0" encoding="utf-8"?>
+<b:Sources xmlns:b="http://schemas.openxmlformats.org/officeDocument/2006/bibliography" xmlns="http://schemas.openxmlformats.org/officeDocument/2006/bibliography" SelectedStyle="\APASixthEditionOfficeOnline.xsl" StyleName="APA" Version="6"/>
 </file>
 
-<file path=customXml/itemProps2.xml><?xml version="1.0" encoding="utf-8"?>
+<file path=customXml/itemProps1.xml><?xml version="1.0" encoding="utf-8"?>
 <ds:datastoreItem xmlns:ds="http://schemas.openxmlformats.org/officeDocument/2006/customXml" ds:itemID="{11111111-1234-1234-1234-123412341234}">
   <ds:schemaRefs>
     <ds:schemaRef ds:uri="http://customooxmlschemas.google.com/"/>
     <ds:schemaRef ds:uri="http://schemas.openxmlformats.org/officeDocument/2006/relationships"/>
   </ds:schemaRefs>
 </ds:datastoreItem>
+</file>
+
+<file path=customXml/itemProps2.xml><?xml version="1.0" encoding="utf-8"?>
+<ds:datastoreItem xmlns:ds="http://schemas.openxmlformats.org/officeDocument/2006/customXml" ds:itemID="{0322B56F-26C2-4959-B54B-B32984DB3527}">
+  <ds:schemaRefs>
+    <ds:schemaRef ds:uri="http://schemas.openxmlformats.org/officeDocument/2006/bibliography"/>
+  </ds:schemaRefs>
+</ds:datastoreItem>
 </file>
</xml_diff>